<commit_message>
Rmd and Word docu updates
. added in correlation matrix for numerical vars
. added in PCA for numerical vars
. added in scree plot for PCA
. added in test for multicollinearity (I was ok with my use of the VIF numbers using GVIF^1/(2*Df))
. added in some more tables to look for collinearity between education.num and education & marital.status and relationship
.  fixed the data reduction part using ROSE and rpart libraries, but when the data was undersampled to make the over/ under 50k match in size, the accuracy and precision reversed, so no use continuing with that complexity
. added in LASSO model
. added in stepwise model
started to get confused when his homework use of LASSO so I am stopping to take a break, just did not want to lose any changes due to a hardware failure
</commit_message>
<xml_diff>
--- a/Write Up/Data Cleaning-EDA-Justin.docx
+++ b/Write Up/Data Cleaning-EDA-Justin.docx
@@ -4203,10 +4203,7 @@
       </w:r>
       <w:proofErr w:type="spellEnd"/>
       <w:r>
-        <w:t>: F</w:t>
-      </w:r>
-      <w:r>
-        <w:t xml:space="preserve">urther exploring </w:t>
+        <w:t xml:space="preserve">: Further exploring </w:t>
       </w:r>
       <w:proofErr w:type="spellStart"/>
       <w:r>
@@ -4222,16 +4219,7 @@
       </w:r>
       <w:proofErr w:type="spellEnd"/>
       <w:r>
-        <w:t xml:space="preserve"> jobs, it looks like it makes sense to merge those together</w:t>
-      </w:r>
-      <w:r>
-        <w:t xml:space="preserve"> as well as </w:t>
-      </w:r>
-      <w:r>
-        <w:t>unpaid with unknown.</w:t>
-      </w:r>
-      <w:r>
-        <w:t xml:space="preserve"> Just to confirm a logical regression analysis obtaining p-values from z-values was used and it indeed made sense to combine these factor levels to end up with just 5 factor levels from the original 9. Proportions between and among levels is below showing more reasonable </w:t>
+        <w:t xml:space="preserve"> jobs, it looks like it makes sense to merge those together as well as unpaid with unknown. Just to confirm a logical regression analysis obtaining p-values from z-values was used and it indeed made sense to combine these factor levels to end up with just 5 factor levels from the original 9. Proportions between and among levels is below showing more reasonable </w:t>
       </w:r>
       <w:r>
         <w:t>weight per level.</w:t>
@@ -7468,6 +7456,210 @@
     </w:p>
     <w:p>
       <w:r>
+        <w:br w:type="page"/>
+      </w:r>
+    </w:p>
+    <w:p>
+      <w:r>
+        <w:lastRenderedPageBreak/>
+        <w:t xml:space="preserve">We further confirmed this using a correlation matrix from both the stats and </w:t>
+      </w:r>
+      <w:proofErr w:type="spellStart"/>
+      <w:r>
+        <w:t>corpcor</w:t>
+      </w:r>
+      <w:proofErr w:type="spellEnd"/>
+      <w:r>
+        <w:t xml:space="preserve"> packages.</w:t>
+      </w:r>
+    </w:p>
+    <w:p>
+      <w:r>
+        <w:rPr>
+          <w:noProof/>
+        </w:rPr>
+        <w:drawing>
+          <wp:inline distT="0" distB="0" distL="0" distR="0" wp14:anchorId="5CE59739" wp14:editId="7FD7B9BA">
+            <wp:extent cx="4847619" cy="1752381"/>
+            <wp:effectExtent l="0" t="0" r="0" b="635"/>
+            <wp:docPr id="5" name="Picture 5"/>
+            <wp:cNvGraphicFramePr>
+              <a:graphicFrameLocks xmlns:a="http://schemas.openxmlformats.org/drawingml/2006/main" noChangeAspect="1"/>
+            </wp:cNvGraphicFramePr>
+            <a:graphic xmlns:a="http://schemas.openxmlformats.org/drawingml/2006/main">
+              <a:graphicData uri="http://schemas.openxmlformats.org/drawingml/2006/picture">
+                <pic:pic xmlns:pic="http://schemas.openxmlformats.org/drawingml/2006/picture">
+                  <pic:nvPicPr>
+                    <pic:cNvPr id="1" name=""/>
+                    <pic:cNvPicPr/>
+                  </pic:nvPicPr>
+                  <pic:blipFill>
+                    <a:blip r:embed="rId6"/>
+                    <a:stretch>
+                      <a:fillRect/>
+                    </a:stretch>
+                  </pic:blipFill>
+                  <pic:spPr>
+                    <a:xfrm>
+                      <a:off x="0" y="0"/>
+                      <a:ext cx="4847619" cy="1752381"/>
+                    </a:xfrm>
+                    <a:prstGeom prst="rect">
+                      <a:avLst/>
+                    </a:prstGeom>
+                  </pic:spPr>
+                </pic:pic>
+              </a:graphicData>
+            </a:graphic>
+          </wp:inline>
+        </w:drawing>
+      </w:r>
+    </w:p>
+    <w:p>
+      <w:r>
+        <w:t>We went ahead and performed PCA next to see what the R would tell us about the contin</w:t>
+      </w:r>
+      <w:r>
+        <w:t>uous variables and how many it thinks we need in our final model. The PCA results show only 2 are necessary so that is something to keep in mind in feature selection.</w:t>
+      </w:r>
+    </w:p>
+    <w:p>
+      <w:pPr>
+        <w:jc w:val="center"/>
+      </w:pPr>
+      <w:r>
+        <w:rPr>
+          <w:noProof/>
+        </w:rPr>
+        <w:drawing>
+          <wp:inline distT="0" distB="0" distL="0" distR="0" wp14:anchorId="2C17138A" wp14:editId="715547F2">
+            <wp:extent cx="5212080" cy="3713607"/>
+            <wp:effectExtent l="19050" t="19050" r="26670" b="20320"/>
+            <wp:docPr id="19" name="Picture 19"/>
+            <wp:cNvGraphicFramePr>
+              <a:graphicFrameLocks xmlns:a="http://schemas.openxmlformats.org/drawingml/2006/main" noChangeAspect="1"/>
+            </wp:cNvGraphicFramePr>
+            <a:graphic xmlns:a="http://schemas.openxmlformats.org/drawingml/2006/main">
+              <a:graphicData uri="http://schemas.openxmlformats.org/drawingml/2006/picture">
+                <pic:pic xmlns:pic="http://schemas.openxmlformats.org/drawingml/2006/picture">
+                  <pic:nvPicPr>
+                    <pic:cNvPr id="1" name=""/>
+                    <pic:cNvPicPr/>
+                  </pic:nvPicPr>
+                  <pic:blipFill>
+                    <a:blip r:embed="rId7"/>
+                    <a:stretch>
+                      <a:fillRect/>
+                    </a:stretch>
+                  </pic:blipFill>
+                  <pic:spPr>
+                    <a:xfrm>
+                      <a:off x="0" y="0"/>
+                      <a:ext cx="5212080" cy="3713607"/>
+                    </a:xfrm>
+                    <a:prstGeom prst="rect">
+                      <a:avLst/>
+                    </a:prstGeom>
+                    <a:ln>
+                      <a:solidFill>
+                        <a:schemeClr val="accent1"/>
+                      </a:solidFill>
+                    </a:ln>
+                  </pic:spPr>
+                </pic:pic>
+              </a:graphicData>
+            </a:graphic>
+          </wp:inline>
+        </w:drawing>
+      </w:r>
+    </w:p>
+    <w:p>
+      <w:r>
+        <w:br w:type="page"/>
+      </w:r>
+    </w:p>
+    <w:p>
+      <w:proofErr w:type="gramStart"/>
+      <w:r>
+        <w:lastRenderedPageBreak/>
+        <w:t>Next</w:t>
+      </w:r>
+      <w:proofErr w:type="gramEnd"/>
+      <w:r>
+        <w:t xml:space="preserve"> we want to see if there is multicollinearity across the dataset</w:t>
+      </w:r>
+      <w:r>
+        <w:t xml:space="preserve"> using VIFs.</w:t>
+      </w:r>
+    </w:p>
+    <w:p>
+      <w:r>
+        <w:rPr>
+          <w:noProof/>
+        </w:rPr>
+        <w:drawing>
+          <wp:inline distT="0" distB="0" distL="0" distR="0" wp14:anchorId="1EB19F2A" wp14:editId="1F33C34F">
+            <wp:extent cx="4514286" cy="2095238"/>
+            <wp:effectExtent l="0" t="0" r="635" b="635"/>
+            <wp:docPr id="25" name="Picture 25"/>
+            <wp:cNvGraphicFramePr>
+              <a:graphicFrameLocks xmlns:a="http://schemas.openxmlformats.org/drawingml/2006/main" noChangeAspect="1"/>
+            </wp:cNvGraphicFramePr>
+            <a:graphic xmlns:a="http://schemas.openxmlformats.org/drawingml/2006/main">
+              <a:graphicData uri="http://schemas.openxmlformats.org/drawingml/2006/picture">
+                <pic:pic xmlns:pic="http://schemas.openxmlformats.org/drawingml/2006/picture">
+                  <pic:nvPicPr>
+                    <pic:cNvPr id="1" name=""/>
+                    <pic:cNvPicPr/>
+                  </pic:nvPicPr>
+                  <pic:blipFill>
+                    <a:blip r:embed="rId8"/>
+                    <a:stretch>
+                      <a:fillRect/>
+                    </a:stretch>
+                  </pic:blipFill>
+                  <pic:spPr>
+                    <a:xfrm>
+                      <a:off x="0" y="0"/>
+                      <a:ext cx="4514286" cy="2095238"/>
+                    </a:xfrm>
+                    <a:prstGeom prst="rect">
+                      <a:avLst/>
+                    </a:prstGeom>
+                  </pic:spPr>
+                </pic:pic>
+              </a:graphicData>
+            </a:graphic>
+          </wp:inline>
+        </w:drawing>
+      </w:r>
+    </w:p>
+    <w:p>
+      <w:r>
+        <w:t xml:space="preserve">Based on the GVIF^(1/2*Df) all being relatively small, even when compared to </w:t>
+      </w:r>
+      <w:r>
+        <w:t>5 or 10</w:t>
+      </w:r>
+      <w:r>
+        <w:t>, we should be ok to model with all these variables to start</w:t>
+      </w:r>
+      <w:r>
+        <w:t xml:space="preserve">, but curiosity points to whether a continuous variable and a categorical variable might be telling us the same thing, such as the education and </w:t>
+      </w:r>
+      <w:proofErr w:type="spellStart"/>
+      <w:r>
+        <w:t>education.num</w:t>
+      </w:r>
+      <w:proofErr w:type="spellEnd"/>
+      <w:r>
+        <w:t xml:space="preserve"> variables.</w:t>
+      </w:r>
+    </w:p>
+    <w:p/>
+    <w:p/>
+    <w:p>
+      <w:r>
         <w:t>Age: We find that age ranges from 17-90 with people making &gt;50k being on average about 7 years older (see summary statistics)</w:t>
       </w:r>
     </w:p>
@@ -8118,7 +8310,6 @@
                 <w:rFonts w:ascii="Calibri" w:eastAsia="Times New Roman" w:hAnsi="Calibri" w:cs="Calibri"/>
                 <w:color w:val="000000"/>
               </w:rPr>
-              <w:lastRenderedPageBreak/>
               <w:t>age.Max</w:t>
             </w:r>
             <w:proofErr w:type="spellEnd"/>
@@ -8204,6 +8395,7 @@
         <w:rPr>
           <w:noProof/>
         </w:rPr>
+        <w:lastRenderedPageBreak/>
         <w:drawing>
           <wp:inline distT="0" distB="0" distL="0" distR="0" wp14:anchorId="2BEC1BF0" wp14:editId="2D1A238C">
             <wp:extent cx="5381625" cy="3549228"/>
@@ -8220,7 +8412,7 @@
                     <pic:cNvPicPr/>
                   </pic:nvPicPr>
                   <pic:blipFill>
-                    <a:blip r:embed="rId6"/>
+                    <a:blip r:embed="rId9"/>
                     <a:stretch>
                       <a:fillRect/>
                     </a:stretch>
@@ -8275,7 +8467,7 @@
                     <pic:cNvPicPr/>
                   </pic:nvPicPr>
                   <pic:blipFill>
-                    <a:blip r:embed="rId7"/>
+                    <a:blip r:embed="rId10"/>
                     <a:stretch>
                       <a:fillRect/>
                     </a:stretch>
@@ -8305,6 +8497,7 @@
     <w:p>
       <w:proofErr w:type="spellStart"/>
       <w:r>
+        <w:lastRenderedPageBreak/>
         <w:t>Fnlwgt</w:t>
       </w:r>
       <w:proofErr w:type="spellEnd"/>
@@ -8371,7 +8564,7 @@
                     <pic:cNvPicPr/>
                   </pic:nvPicPr>
                   <pic:blipFill>
-                    <a:blip r:embed="rId8"/>
+                    <a:blip r:embed="rId11"/>
                     <a:stretch>
                       <a:fillRect/>
                     </a:stretch>
@@ -8411,176 +8604,6 @@
             <wp:extent cx="5212080" cy="3713607"/>
             <wp:effectExtent l="19050" t="19050" r="26670" b="20320"/>
             <wp:docPr id="6" name="Picture 6"/>
-            <wp:cNvGraphicFramePr>
-              <a:graphicFrameLocks xmlns:a="http://schemas.openxmlformats.org/drawingml/2006/main" noChangeAspect="1"/>
-            </wp:cNvGraphicFramePr>
-            <a:graphic xmlns:a="http://schemas.openxmlformats.org/drawingml/2006/main">
-              <a:graphicData uri="http://schemas.openxmlformats.org/drawingml/2006/picture">
-                <pic:pic xmlns:pic="http://schemas.openxmlformats.org/drawingml/2006/picture">
-                  <pic:nvPicPr>
-                    <pic:cNvPr id="1" name=""/>
-                    <pic:cNvPicPr/>
-                  </pic:nvPicPr>
-                  <pic:blipFill>
-                    <a:blip r:embed="rId9"/>
-                    <a:stretch>
-                      <a:fillRect/>
-                    </a:stretch>
-                  </pic:blipFill>
-                  <pic:spPr>
-                    <a:xfrm>
-                      <a:off x="0" y="0"/>
-                      <a:ext cx="5212080" cy="3713607"/>
-                    </a:xfrm>
-                    <a:prstGeom prst="rect">
-                      <a:avLst/>
-                    </a:prstGeom>
-                    <a:ln>
-                      <a:solidFill>
-                        <a:schemeClr val="accent1"/>
-                      </a:solidFill>
-                    </a:ln>
-                  </pic:spPr>
-                </pic:pic>
-              </a:graphicData>
-            </a:graphic>
-          </wp:inline>
-        </w:drawing>
-      </w:r>
-    </w:p>
-    <w:p/>
-    <w:p>
-      <w:proofErr w:type="gramStart"/>
-      <w:r>
-        <w:t>Next</w:t>
-      </w:r>
-      <w:proofErr w:type="gramEnd"/>
-      <w:r>
-        <w:t xml:space="preserve"> we look at Occupation, or a more specific label or category of what each subject does within their </w:t>
-      </w:r>
-      <w:proofErr w:type="spellStart"/>
-      <w:r>
-        <w:t>workclass</w:t>
-      </w:r>
-      <w:proofErr w:type="spellEnd"/>
-      <w:r>
-        <w:t>, what may be interesting here is how different occupations are paid between working classes or industries.</w:t>
-      </w:r>
-    </w:p>
-    <w:p>
-      <w:pPr>
-        <w:jc w:val="center"/>
-      </w:pPr>
-      <w:r>
-        <w:rPr>
-          <w:noProof/>
-        </w:rPr>
-        <w:drawing>
-          <wp:inline distT="0" distB="0" distL="0" distR="0" wp14:anchorId="7450E1B5" wp14:editId="147F5696">
-            <wp:extent cx="4572000" cy="3257550"/>
-            <wp:effectExtent l="19050" t="19050" r="19050" b="19050"/>
-            <wp:docPr id="7" name="Picture 7"/>
-            <wp:cNvGraphicFramePr>
-              <a:graphicFrameLocks xmlns:a="http://schemas.openxmlformats.org/drawingml/2006/main" noChangeAspect="1"/>
-            </wp:cNvGraphicFramePr>
-            <a:graphic xmlns:a="http://schemas.openxmlformats.org/drawingml/2006/main">
-              <a:graphicData uri="http://schemas.openxmlformats.org/drawingml/2006/picture">
-                <pic:pic xmlns:pic="http://schemas.openxmlformats.org/drawingml/2006/picture">
-                  <pic:nvPicPr>
-                    <pic:cNvPr id="1" name=""/>
-                    <pic:cNvPicPr/>
-                  </pic:nvPicPr>
-                  <pic:blipFill>
-                    <a:blip r:embed="rId10"/>
-                    <a:stretch>
-                      <a:fillRect/>
-                    </a:stretch>
-                  </pic:blipFill>
-                  <pic:spPr>
-                    <a:xfrm>
-                      <a:off x="0" y="0"/>
-                      <a:ext cx="4572000" cy="3257550"/>
-                    </a:xfrm>
-                    <a:prstGeom prst="rect">
-                      <a:avLst/>
-                    </a:prstGeom>
-                    <a:ln>
-                      <a:solidFill>
-                        <a:schemeClr val="accent1"/>
-                      </a:solidFill>
-                    </a:ln>
-                  </pic:spPr>
-                </pic:pic>
-              </a:graphicData>
-            </a:graphic>
-          </wp:inline>
-        </w:drawing>
-      </w:r>
-    </w:p>
-    <w:p>
-      <w:pPr>
-        <w:jc w:val="center"/>
-      </w:pPr>
-      <w:r>
-        <w:rPr>
-          <w:noProof/>
-        </w:rPr>
-        <w:lastRenderedPageBreak/>
-        <w:drawing>
-          <wp:inline distT="0" distB="0" distL="0" distR="0" wp14:anchorId="32A64667" wp14:editId="0FFE508D">
-            <wp:extent cx="5212080" cy="3713607"/>
-            <wp:effectExtent l="19050" t="19050" r="26670" b="20320"/>
-            <wp:docPr id="8" name="Picture 8"/>
-            <wp:cNvGraphicFramePr>
-              <a:graphicFrameLocks xmlns:a="http://schemas.openxmlformats.org/drawingml/2006/main" noChangeAspect="1"/>
-            </wp:cNvGraphicFramePr>
-            <a:graphic xmlns:a="http://schemas.openxmlformats.org/drawingml/2006/main">
-              <a:graphicData uri="http://schemas.openxmlformats.org/drawingml/2006/picture">
-                <pic:pic xmlns:pic="http://schemas.openxmlformats.org/drawingml/2006/picture">
-                  <pic:nvPicPr>
-                    <pic:cNvPr id="1" name=""/>
-                    <pic:cNvPicPr/>
-                  </pic:nvPicPr>
-                  <pic:blipFill>
-                    <a:blip r:embed="rId11"/>
-                    <a:stretch>
-                      <a:fillRect/>
-                    </a:stretch>
-                  </pic:blipFill>
-                  <pic:spPr>
-                    <a:xfrm>
-                      <a:off x="0" y="0"/>
-                      <a:ext cx="5212080" cy="3713607"/>
-                    </a:xfrm>
-                    <a:prstGeom prst="rect">
-                      <a:avLst/>
-                    </a:prstGeom>
-                    <a:ln>
-                      <a:solidFill>
-                        <a:schemeClr val="accent1"/>
-                      </a:solidFill>
-                    </a:ln>
-                  </pic:spPr>
-                </pic:pic>
-              </a:graphicData>
-            </a:graphic>
-          </wp:inline>
-        </w:drawing>
-      </w:r>
-    </w:p>
-    <w:p>
-      <w:pPr>
-        <w:jc w:val="center"/>
-      </w:pPr>
-      <w:r>
-        <w:rPr>
-          <w:noProof/>
-        </w:rPr>
-        <w:drawing>
-          <wp:inline distT="0" distB="0" distL="0" distR="0" wp14:anchorId="7F5CD57F" wp14:editId="7B645BAC">
-            <wp:extent cx="5212080" cy="3713607"/>
-            <wp:effectExtent l="19050" t="19050" r="26670" b="20320"/>
-            <wp:docPr id="9" name="Picture 9"/>
             <wp:cNvGraphicFramePr>
               <a:graphicFrameLocks xmlns:a="http://schemas.openxmlformats.org/drawingml/2006/main" noChangeAspect="1"/>
             </wp:cNvGraphicFramePr>
@@ -8618,23 +8641,23 @@
         </w:drawing>
       </w:r>
     </w:p>
+    <w:p/>
     <w:p>
-      <w:r>
-        <w:t>Exec- Managerial and Professional Specialty have the highest proportions of people making over $50k.</w:t>
-      </w:r>
-    </w:p>
-    <w:p>
-      <w:r>
-        <w:lastRenderedPageBreak/>
-        <w:t xml:space="preserve">Reviewing education, the education and </w:t>
+      <w:proofErr w:type="gramStart"/>
+      <w:r>
+        <w:t>Next</w:t>
+      </w:r>
+      <w:proofErr w:type="gramEnd"/>
+      <w:r>
+        <w:t xml:space="preserve"> we look at Occupation, or a more specific label or category of what each subject does within their </w:t>
       </w:r>
       <w:proofErr w:type="spellStart"/>
       <w:r>
-        <w:t>education.num</w:t>
+        <w:t>workclass</w:t>
       </w:r>
       <w:proofErr w:type="spellEnd"/>
       <w:r>
-        <w:t xml:space="preserve"> are essentially telling us the same thing…the hypothesis is that people with more education make more money.</w:t>
+        <w:t>, what may be interesting here is how different occupations are paid between working classes or industries.</w:t>
       </w:r>
     </w:p>
     <w:p>
@@ -8646,10 +8669,10 @@
           <w:noProof/>
         </w:rPr>
         <w:drawing>
-          <wp:inline distT="0" distB="0" distL="0" distR="0" wp14:anchorId="5AA332B8" wp14:editId="4E78A7FF">
-            <wp:extent cx="5212080" cy="3713607"/>
-            <wp:effectExtent l="19050" t="19050" r="26670" b="20320"/>
-            <wp:docPr id="10" name="Picture 10"/>
+          <wp:inline distT="0" distB="0" distL="0" distR="0" wp14:anchorId="7450E1B5" wp14:editId="147F5696">
+            <wp:extent cx="4572000" cy="3257550"/>
+            <wp:effectExtent l="19050" t="19050" r="19050" b="19050"/>
+            <wp:docPr id="7" name="Picture 7"/>
             <wp:cNvGraphicFramePr>
               <a:graphicFrameLocks xmlns:a="http://schemas.openxmlformats.org/drawingml/2006/main" noChangeAspect="1"/>
             </wp:cNvGraphicFramePr>
@@ -8669,7 +8692,7 @@
                   <pic:spPr>
                     <a:xfrm>
                       <a:off x="0" y="0"/>
-                      <a:ext cx="5212080" cy="3713607"/>
+                      <a:ext cx="4572000" cy="3257550"/>
                     </a:xfrm>
                     <a:prstGeom prst="rect">
                       <a:avLst/>
@@ -8695,11 +8718,12 @@
         <w:rPr>
           <w:noProof/>
         </w:rPr>
+        <w:lastRenderedPageBreak/>
         <w:drawing>
-          <wp:inline distT="0" distB="0" distL="0" distR="0" wp14:anchorId="5A560DA7" wp14:editId="580120C9">
+          <wp:inline distT="0" distB="0" distL="0" distR="0" wp14:anchorId="32A64667" wp14:editId="0FFE508D">
             <wp:extent cx="5212080" cy="3713607"/>
             <wp:effectExtent l="19050" t="19050" r="26670" b="20320"/>
-            <wp:docPr id="11" name="Picture 11"/>
+            <wp:docPr id="8" name="Picture 8"/>
             <wp:cNvGraphicFramePr>
               <a:graphicFrameLocks xmlns:a="http://schemas.openxmlformats.org/drawingml/2006/main" noChangeAspect="1"/>
             </wp:cNvGraphicFramePr>
@@ -8738,23 +8762,6 @@
       </w:r>
     </w:p>
     <w:p>
-      <w:r>
-        <w:lastRenderedPageBreak/>
-        <w:t xml:space="preserve">They are </w:t>
-      </w:r>
-      <w:r>
-        <w:t xml:space="preserve">telling us the same thing, while the continuous variable seems to make more sense comparing number of years of education to earning potential, but it may be useful to also have a categorical label on it as well. Here we can see there </w:t>
-      </w:r>
-      <w:proofErr w:type="gramStart"/>
-      <w:r>
-        <w:t>isn’t</w:t>
-      </w:r>
-      <w:proofErr w:type="gramEnd"/>
-      <w:r>
-        <w:t xml:space="preserve"> any overlap between education years and the category of education.</w:t>
-      </w:r>
-    </w:p>
-    <w:p>
       <w:pPr>
         <w:jc w:val="center"/>
       </w:pPr>
@@ -8763,10 +8770,10 @@
           <w:noProof/>
         </w:rPr>
         <w:drawing>
-          <wp:inline distT="0" distB="0" distL="0" distR="0" wp14:anchorId="608C1DDB" wp14:editId="2C718FAD">
+          <wp:inline distT="0" distB="0" distL="0" distR="0" wp14:anchorId="7F5CD57F" wp14:editId="7B645BAC">
             <wp:extent cx="5212080" cy="3713607"/>
             <wp:effectExtent l="19050" t="19050" r="26670" b="20320"/>
-            <wp:docPr id="12" name="Picture 12"/>
+            <wp:docPr id="9" name="Picture 9"/>
             <wp:cNvGraphicFramePr>
               <a:graphicFrameLocks xmlns:a="http://schemas.openxmlformats.org/drawingml/2006/main" noChangeAspect="1"/>
             </wp:cNvGraphicFramePr>
@@ -8806,18 +8813,256 @@
     </w:p>
     <w:p>
       <w:r>
-        <w:t>A proportion table further confirms this.</w:t>
+        <w:t>Exec- Managerial and Professional Specialty have the highest proportions of people making over $50k.</w:t>
       </w:r>
     </w:p>
     <w:p>
       <w:r>
-        <w:br w:type="page"/>
+        <w:lastRenderedPageBreak/>
+        <w:t xml:space="preserve">Reviewing education, the education and </w:t>
+      </w:r>
+      <w:proofErr w:type="spellStart"/>
+      <w:r>
+        <w:t>education.num</w:t>
+      </w:r>
+      <w:proofErr w:type="spellEnd"/>
+      <w:r>
+        <w:t xml:space="preserve"> are essentially telling us the same thing</w:t>
+      </w:r>
+      <w:r>
+        <w:t xml:space="preserve"> and we confirm that with both visuals and in a table</w:t>
+      </w:r>
+      <w:r>
+        <w:t>…the hypothesis is that people with more education make more money.</w:t>
+      </w:r>
+      <w:r>
+        <w:t xml:space="preserve"> </w:t>
+      </w:r>
+    </w:p>
+    <w:p/>
+    <w:p>
+      <w:pPr>
+        <w:jc w:val="center"/>
+      </w:pPr>
+      <w:r>
+        <w:rPr>
+          <w:noProof/>
+        </w:rPr>
+        <w:drawing>
+          <wp:inline distT="0" distB="0" distL="0" distR="0" wp14:anchorId="5AA332B8" wp14:editId="4EB0F213">
+            <wp:extent cx="4937760" cy="3518154"/>
+            <wp:effectExtent l="19050" t="19050" r="15240" b="25400"/>
+            <wp:docPr id="10" name="Picture 10"/>
+            <wp:cNvGraphicFramePr>
+              <a:graphicFrameLocks xmlns:a="http://schemas.openxmlformats.org/drawingml/2006/main" noChangeAspect="1"/>
+            </wp:cNvGraphicFramePr>
+            <a:graphic xmlns:a="http://schemas.openxmlformats.org/drawingml/2006/main">
+              <a:graphicData uri="http://schemas.openxmlformats.org/drawingml/2006/picture">
+                <pic:pic xmlns:pic="http://schemas.openxmlformats.org/drawingml/2006/picture">
+                  <pic:nvPicPr>
+                    <pic:cNvPr id="1" name=""/>
+                    <pic:cNvPicPr/>
+                  </pic:nvPicPr>
+                  <pic:blipFill>
+                    <a:blip r:embed="rId16"/>
+                    <a:stretch>
+                      <a:fillRect/>
+                    </a:stretch>
+                  </pic:blipFill>
+                  <pic:spPr>
+                    <a:xfrm>
+                      <a:off x="0" y="0"/>
+                      <a:ext cx="4937760" cy="3518154"/>
+                    </a:xfrm>
+                    <a:prstGeom prst="rect">
+                      <a:avLst/>
+                    </a:prstGeom>
+                    <a:ln>
+                      <a:solidFill>
+                        <a:schemeClr val="accent1"/>
+                      </a:solidFill>
+                    </a:ln>
+                  </pic:spPr>
+                </pic:pic>
+              </a:graphicData>
+            </a:graphic>
+          </wp:inline>
+        </w:drawing>
       </w:r>
     </w:p>
     <w:p>
+      <w:pPr>
+        <w:jc w:val="center"/>
+      </w:pPr>
+      <w:r>
+        <w:rPr>
+          <w:noProof/>
+        </w:rPr>
+        <w:drawing>
+          <wp:inline distT="0" distB="0" distL="0" distR="0" wp14:anchorId="5A560DA7" wp14:editId="4C8829A0">
+            <wp:extent cx="4937760" cy="3518154"/>
+            <wp:effectExtent l="19050" t="19050" r="15240" b="25400"/>
+            <wp:docPr id="11" name="Picture 11"/>
+            <wp:cNvGraphicFramePr>
+              <a:graphicFrameLocks xmlns:a="http://schemas.openxmlformats.org/drawingml/2006/main" noChangeAspect="1"/>
+            </wp:cNvGraphicFramePr>
+            <a:graphic xmlns:a="http://schemas.openxmlformats.org/drawingml/2006/main">
+              <a:graphicData uri="http://schemas.openxmlformats.org/drawingml/2006/picture">
+                <pic:pic xmlns:pic="http://schemas.openxmlformats.org/drawingml/2006/picture">
+                  <pic:nvPicPr>
+                    <pic:cNvPr id="1" name=""/>
+                    <pic:cNvPicPr/>
+                  </pic:nvPicPr>
+                  <pic:blipFill>
+                    <a:blip r:embed="rId17"/>
+                    <a:stretch>
+                      <a:fillRect/>
+                    </a:stretch>
+                  </pic:blipFill>
+                  <pic:spPr>
+                    <a:xfrm>
+                      <a:off x="0" y="0"/>
+                      <a:ext cx="4937760" cy="3518154"/>
+                    </a:xfrm>
+                    <a:prstGeom prst="rect">
+                      <a:avLst/>
+                    </a:prstGeom>
+                    <a:ln>
+                      <a:solidFill>
+                        <a:schemeClr val="accent1"/>
+                      </a:solidFill>
+                    </a:ln>
+                  </pic:spPr>
+                </pic:pic>
+              </a:graphicData>
+            </a:graphic>
+          </wp:inline>
+        </w:drawing>
+      </w:r>
+    </w:p>
+    <w:p>
+      <w:pPr>
+        <w:jc w:val="center"/>
+      </w:pPr>
+      <w:r>
+        <w:rPr>
+          <w:noProof/>
+        </w:rPr>
+        <w:lastRenderedPageBreak/>
+        <w:drawing>
+          <wp:inline distT="0" distB="0" distL="0" distR="0" wp14:anchorId="608C1DDB" wp14:editId="0AD44C81">
+            <wp:extent cx="4846320" cy="3453003"/>
+            <wp:effectExtent l="19050" t="19050" r="11430" b="14605"/>
+            <wp:docPr id="12" name="Picture 12"/>
+            <wp:cNvGraphicFramePr>
+              <a:graphicFrameLocks xmlns:a="http://schemas.openxmlformats.org/drawingml/2006/main" noChangeAspect="1"/>
+            </wp:cNvGraphicFramePr>
+            <a:graphic xmlns:a="http://schemas.openxmlformats.org/drawingml/2006/main">
+              <a:graphicData uri="http://schemas.openxmlformats.org/drawingml/2006/picture">
+                <pic:pic xmlns:pic="http://schemas.openxmlformats.org/drawingml/2006/picture">
+                  <pic:nvPicPr>
+                    <pic:cNvPr id="1" name=""/>
+                    <pic:cNvPicPr/>
+                  </pic:nvPicPr>
+                  <pic:blipFill>
+                    <a:blip r:embed="rId18"/>
+                    <a:stretch>
+                      <a:fillRect/>
+                    </a:stretch>
+                  </pic:blipFill>
+                  <pic:spPr>
+                    <a:xfrm>
+                      <a:off x="0" y="0"/>
+                      <a:ext cx="4846320" cy="3453003"/>
+                    </a:xfrm>
+                    <a:prstGeom prst="rect">
+                      <a:avLst/>
+                    </a:prstGeom>
+                    <a:ln>
+                      <a:solidFill>
+                        <a:schemeClr val="accent1"/>
+                      </a:solidFill>
+                    </a:ln>
+                  </pic:spPr>
+                </pic:pic>
+              </a:graphicData>
+            </a:graphic>
+          </wp:inline>
+        </w:drawing>
+      </w:r>
+    </w:p>
+    <w:p>
+      <w:r>
+        <w:t>A table further confirms this.</w:t>
+      </w:r>
+    </w:p>
+    <w:p>
+      <w:pPr>
+        <w:jc w:val="center"/>
+      </w:pPr>
+      <w:r>
+        <w:rPr>
+          <w:noProof/>
+        </w:rPr>
+        <w:drawing>
+          <wp:inline distT="0" distB="0" distL="0" distR="0" wp14:anchorId="3E521FDC" wp14:editId="1B416510">
+            <wp:extent cx="5029200" cy="3399010"/>
+            <wp:effectExtent l="19050" t="19050" r="19050" b="11430"/>
+            <wp:docPr id="16" name="Picture 16"/>
+            <wp:cNvGraphicFramePr>
+              <a:graphicFrameLocks xmlns:a="http://schemas.openxmlformats.org/drawingml/2006/main" noChangeAspect="1"/>
+            </wp:cNvGraphicFramePr>
+            <a:graphic xmlns:a="http://schemas.openxmlformats.org/drawingml/2006/main">
+              <a:graphicData uri="http://schemas.openxmlformats.org/drawingml/2006/picture">
+                <pic:pic xmlns:pic="http://schemas.openxmlformats.org/drawingml/2006/picture">
+                  <pic:nvPicPr>
+                    <pic:cNvPr id="1" name=""/>
+                    <pic:cNvPicPr/>
+                  </pic:nvPicPr>
+                  <pic:blipFill>
+                    <a:blip r:embed="rId19"/>
+                    <a:stretch>
+                      <a:fillRect/>
+                    </a:stretch>
+                  </pic:blipFill>
+                  <pic:spPr>
+                    <a:xfrm>
+                      <a:off x="0" y="0"/>
+                      <a:ext cx="5029200" cy="3399010"/>
+                    </a:xfrm>
+                    <a:prstGeom prst="rect">
+                      <a:avLst/>
+                    </a:prstGeom>
+                    <a:ln>
+                      <a:solidFill>
+                        <a:schemeClr val="accent1"/>
+                      </a:solidFill>
+                    </a:ln>
+                  </pic:spPr>
+                </pic:pic>
+              </a:graphicData>
+            </a:graphic>
+          </wp:inline>
+        </w:drawing>
+      </w:r>
+    </w:p>
+    <w:p>
+      <w:r>
+        <w:t xml:space="preserve">They are telling us the same thing, while the continuous variable seems to make more sense comparing number of years of education to earning potential, but it may be useful to also have a categorical label on it as well. Here we can see there </w:t>
+      </w:r>
+      <w:proofErr w:type="gramStart"/>
+      <w:r>
+        <w:t>isn’t</w:t>
+      </w:r>
+      <w:proofErr w:type="gramEnd"/>
+      <w:r>
+        <w:t xml:space="preserve"> any overlap between education years and the category of education.</w:t>
+      </w:r>
+    </w:p>
+    <w:p/>
+    <w:p>
       <w:proofErr w:type="spellStart"/>
       <w:r>
-        <w:lastRenderedPageBreak/>
         <w:t>Marital.status</w:t>
       </w:r>
       <w:proofErr w:type="spellEnd"/>
@@ -8857,7 +9102,7 @@
                     <pic:cNvPicPr/>
                   </pic:nvPicPr>
                   <pic:blipFill>
-                    <a:blip r:embed="rId16"/>
+                    <a:blip r:embed="rId20"/>
                     <a:stretch>
                       <a:fillRect/>
                     </a:stretch>
@@ -8892,6 +9137,7 @@
         <w:rPr>
           <w:noProof/>
         </w:rPr>
+        <w:lastRenderedPageBreak/>
         <w:drawing>
           <wp:inline distT="0" distB="0" distL="0" distR="0" wp14:anchorId="7E9967AA" wp14:editId="6077A101">
             <wp:extent cx="5029200" cy="3583305"/>
@@ -8908,7 +9154,7 @@
                     <pic:cNvPicPr/>
                   </pic:nvPicPr>
                   <pic:blipFill>
-                    <a:blip r:embed="rId17"/>
+                    <a:blip r:embed="rId21"/>
                     <a:stretch>
                       <a:fillRect/>
                     </a:stretch>
@@ -8942,7 +9188,6 @@
         <w:rPr>
           <w:noProof/>
         </w:rPr>
-        <w:lastRenderedPageBreak/>
         <w:drawing>
           <wp:inline distT="0" distB="0" distL="0" distR="0" wp14:anchorId="136C0367" wp14:editId="1AF23057">
             <wp:extent cx="5029200" cy="3583305"/>
@@ -8959,7 +9204,7 @@
                     <pic:cNvPicPr/>
                   </pic:nvPicPr>
                   <pic:blipFill>
-                    <a:blip r:embed="rId18"/>
+                    <a:blip r:embed="rId22"/>
                     <a:stretch>
                       <a:fillRect/>
                     </a:stretch>
@@ -9010,6 +9255,7 @@
         <w:rPr>
           <w:noProof/>
         </w:rPr>
+        <w:lastRenderedPageBreak/>
         <w:drawing>
           <wp:inline distT="0" distB="0" distL="0" distR="0" wp14:anchorId="595F64E6" wp14:editId="0B9DFCD2">
             <wp:extent cx="5029200" cy="3583305"/>
@@ -9026,7 +9272,7 @@
                     <pic:cNvPicPr/>
                   </pic:nvPicPr>
                   <pic:blipFill>
-                    <a:blip r:embed="rId19"/>
+                    <a:blip r:embed="rId23"/>
                     <a:stretch>
                       <a:fillRect/>
                     </a:stretch>
@@ -9054,7 +9300,6 @@
     </w:p>
     <w:p>
       <w:r>
-        <w:lastRenderedPageBreak/>
         <w:t xml:space="preserve">In terms of Native Country, </w:t>
       </w:r>
       <w:r>
@@ -9093,7 +9338,7 @@
                     <pic:cNvPicPr/>
                   </pic:nvPicPr>
                   <pic:blipFill>
-                    <a:blip r:embed="rId20"/>
+                    <a:blip r:embed="rId24"/>
                     <a:stretch>
                       <a:fillRect/>
                     </a:stretch>
@@ -9119,12 +9364,6 @@
         </w:drawing>
       </w:r>
     </w:p>
-    <w:p/>
-    <w:p>
-      <w:r>
-        <w:br w:type="page"/>
-      </w:r>
-    </w:p>
     <w:p>
       <w:r>
         <w:lastRenderedPageBreak/>
@@ -9153,6 +9392,9 @@
         <w:jc w:val="center"/>
       </w:pPr>
       <w:r>
+        <w:rPr>
+          <w:noProof/>
+        </w:rPr>
         <w:drawing>
           <wp:inline distT="0" distB="0" distL="0" distR="0" wp14:anchorId="495A3B30" wp14:editId="225AA960">
             <wp:extent cx="4572000" cy="3257550"/>
@@ -9169,7 +9411,7 @@
                     <pic:cNvPicPr/>
                   </pic:nvPicPr>
                   <pic:blipFill>
-                    <a:blip r:embed="rId21"/>
+                    <a:blip r:embed="rId25"/>
                     <a:stretch>
                       <a:fillRect/>
                     </a:stretch>
@@ -9214,7 +9456,7 @@
                     <pic:cNvPicPr/>
                   </pic:nvPicPr>
                   <pic:blipFill>
-                    <a:blip r:embed="rId22"/>
+                    <a:blip r:embed="rId26"/>
                     <a:stretch>
                       <a:fillRect/>
                     </a:stretch>
@@ -9286,7 +9528,7 @@
                     <pic:cNvPicPr/>
                   </pic:nvPicPr>
                   <pic:blipFill>
-                    <a:blip r:embed="rId23"/>
+                    <a:blip r:embed="rId27"/>
                     <a:stretch>
                       <a:fillRect/>
                     </a:stretch>
@@ -9323,77 +9565,271 @@
       </w:r>
     </w:p>
     <w:p>
-      <w:proofErr w:type="gramStart"/>
-      <w:r>
+      <w:pPr>
+        <w:jc w:val="center"/>
+        <w:rPr>
+          <w:b/>
+          <w:bCs/>
+        </w:rPr>
+      </w:pPr>
+      <w:r>
+        <w:rPr>
+          <w:b/>
+          <w:bCs/>
+        </w:rPr>
         <w:lastRenderedPageBreak/>
-        <w:t>Finally</w:t>
-      </w:r>
-      <w:proofErr w:type="gramEnd"/>
-      <w:r>
-        <w:t xml:space="preserve"> we want to look at </w:t>
-      </w:r>
-      <w:proofErr w:type="spellStart"/>
-      <w:r>
-        <w:t>mutlicollinea</w:t>
-      </w:r>
-      <w:r>
-        <w:t>r</w:t>
-      </w:r>
-      <w:r>
-        <w:t>ity</w:t>
-      </w:r>
-      <w:proofErr w:type="spellEnd"/>
-      <w:r>
-        <w:t>.</w:t>
+        <w:t># --- Model Building Part 1 --- #</w:t>
       </w:r>
     </w:p>
     <w:p>
       <w:r>
-        <w:rPr>
-          <w:noProof/>
-        </w:rPr>
-        <w:drawing>
-          <wp:inline distT="0" distB="0" distL="0" distR="0" wp14:anchorId="1DF59974" wp14:editId="720CA9A4">
-            <wp:extent cx="4514286" cy="2095238"/>
-            <wp:effectExtent l="0" t="0" r="635" b="635"/>
-            <wp:docPr id="25" name="Picture 25"/>
-            <wp:cNvGraphicFramePr>
-              <a:graphicFrameLocks xmlns:a="http://schemas.openxmlformats.org/drawingml/2006/main" noChangeAspect="1"/>
-            </wp:cNvGraphicFramePr>
-            <a:graphic xmlns:a="http://schemas.openxmlformats.org/drawingml/2006/main">
-              <a:graphicData uri="http://schemas.openxmlformats.org/drawingml/2006/picture">
-                <pic:pic xmlns:pic="http://schemas.openxmlformats.org/drawingml/2006/picture">
-                  <pic:nvPicPr>
-                    <pic:cNvPr id="1" name=""/>
-                    <pic:cNvPicPr/>
-                  </pic:nvPicPr>
-                  <pic:blipFill>
-                    <a:blip r:embed="rId24"/>
-                    <a:stretch>
-                      <a:fillRect/>
-                    </a:stretch>
-                  </pic:blipFill>
-                  <pic:spPr>
-                    <a:xfrm>
-                      <a:off x="0" y="0"/>
-                      <a:ext cx="4514286" cy="2095238"/>
-                    </a:xfrm>
-                    <a:prstGeom prst="rect">
-                      <a:avLst/>
-                    </a:prstGeom>
-                  </pic:spPr>
-                </pic:pic>
-              </a:graphicData>
-            </a:graphic>
-          </wp:inline>
-        </w:drawing>
+        <w:t xml:space="preserve">Recall we did PCA in the exploratory data analysis and it determined only 2 continuous variables were necessary, but we also should understand that did not </w:t>
+      </w:r>
+      <w:proofErr w:type="gramStart"/>
+      <w:r>
+        <w:t>take into account</w:t>
+      </w:r>
+      <w:proofErr w:type="gramEnd"/>
+      <w:r>
+        <w:t xml:space="preserve"> any of the categorical variables.</w:t>
       </w:r>
     </w:p>
     <w:p>
       <w:r>
-        <w:t>Based on the GVIF^(1/2*Df) all being relatively small, even when compared to 3, we should be ok to model with all these variables to start.</w:t>
+        <w:t xml:space="preserve">We start out our initial model building with LASSO using the </w:t>
+      </w:r>
+      <w:proofErr w:type="spellStart"/>
+      <w:r>
+        <w:t>glmnet</w:t>
+      </w:r>
+      <w:proofErr w:type="spellEnd"/>
+      <w:r>
+        <w:t xml:space="preserve"> package and the software determined the following variables are the most important in making predictions if someone makes more than $50K annually: </w:t>
+      </w:r>
+      <w:r>
+        <w:rPr>
+          <w:i/>
+          <w:iCs/>
+        </w:rPr>
+        <w:t xml:space="preserve">age, </w:t>
+      </w:r>
+      <w:proofErr w:type="spellStart"/>
+      <w:r>
+        <w:rPr>
+          <w:i/>
+          <w:iCs/>
+        </w:rPr>
+        <w:t>workclass</w:t>
+      </w:r>
+      <w:proofErr w:type="spellEnd"/>
+      <w:r>
+        <w:rPr>
+          <w:i/>
+          <w:iCs/>
+        </w:rPr>
+        <w:t xml:space="preserve">, </w:t>
+      </w:r>
+      <w:proofErr w:type="spellStart"/>
+      <w:r>
+        <w:rPr>
+          <w:i/>
+          <w:iCs/>
+        </w:rPr>
+        <w:t>f</w:t>
+      </w:r>
+      <w:r>
+        <w:rPr>
+          <w:i/>
+          <w:iCs/>
+        </w:rPr>
+        <w:t>nl</w:t>
+      </w:r>
+      <w:r>
+        <w:rPr>
+          <w:i/>
+          <w:iCs/>
+        </w:rPr>
+        <w:t>wgt</w:t>
+      </w:r>
+      <w:proofErr w:type="spellEnd"/>
+      <w:r>
+        <w:rPr>
+          <w:i/>
+          <w:iCs/>
+        </w:rPr>
+        <w:t xml:space="preserve">, education, </w:t>
+      </w:r>
+      <w:proofErr w:type="spellStart"/>
+      <w:proofErr w:type="gramStart"/>
+      <w:r>
+        <w:rPr>
+          <w:i/>
+          <w:iCs/>
+        </w:rPr>
+        <w:t>marital</w:t>
+      </w:r>
+      <w:r>
+        <w:rPr>
+          <w:i/>
+          <w:iCs/>
+        </w:rPr>
+        <w:t>.</w:t>
+      </w:r>
+      <w:r>
+        <w:rPr>
+          <w:i/>
+          <w:iCs/>
+        </w:rPr>
+        <w:t>status</w:t>
+      </w:r>
+      <w:proofErr w:type="spellEnd"/>
+      <w:proofErr w:type="gramEnd"/>
+      <w:r>
+        <w:rPr>
+          <w:i/>
+          <w:iCs/>
+        </w:rPr>
+        <w:t xml:space="preserve">, occupation, relationship, race, </w:t>
+      </w:r>
+      <w:proofErr w:type="spellStart"/>
+      <w:r>
+        <w:rPr>
+          <w:i/>
+          <w:iCs/>
+        </w:rPr>
+        <w:t>hours.per.week</w:t>
+      </w:r>
+      <w:proofErr w:type="spellEnd"/>
+      <w:r>
+        <w:rPr>
+          <w:i/>
+          <w:iCs/>
+        </w:rPr>
+        <w:t xml:space="preserve">, </w:t>
+      </w:r>
+      <w:proofErr w:type="spellStart"/>
+      <w:r>
+        <w:rPr>
+          <w:i/>
+          <w:iCs/>
+        </w:rPr>
+        <w:t>native.country</w:t>
+      </w:r>
+      <w:proofErr w:type="spellEnd"/>
+      <w:r>
+        <w:rPr>
+          <w:i/>
+          <w:iCs/>
+        </w:rPr>
+        <w:t xml:space="preserve">, </w:t>
+      </w:r>
+      <w:proofErr w:type="spellStart"/>
+      <w:r>
+        <w:rPr>
+          <w:i/>
+          <w:iCs/>
+        </w:rPr>
+        <w:t>capgain</w:t>
+      </w:r>
+      <w:proofErr w:type="spellEnd"/>
+      <w:r>
+        <w:rPr>
+          <w:i/>
+          <w:iCs/>
+        </w:rPr>
+        <w:t xml:space="preserve">, </w:t>
+      </w:r>
+      <w:proofErr w:type="spellStart"/>
+      <w:r>
+        <w:rPr>
+          <w:i/>
+          <w:iCs/>
+        </w:rPr>
+        <w:t>caploss</w:t>
+      </w:r>
+      <w:proofErr w:type="spellEnd"/>
+      <w:r>
+        <w:t>.</w:t>
       </w:r>
     </w:p>
+    <w:p>
+      <w:r>
+        <w:t xml:space="preserve">Using stepwise and the </w:t>
+      </w:r>
+      <w:proofErr w:type="spellStart"/>
+      <w:r>
+        <w:t>StepAIC</w:t>
+      </w:r>
+      <w:proofErr w:type="spellEnd"/>
+      <w:r>
+        <w:t xml:space="preserve"> </w:t>
+      </w:r>
+      <w:proofErr w:type="gramStart"/>
+      <w:r>
+        <w:t>call  in</w:t>
+      </w:r>
+      <w:proofErr w:type="gramEnd"/>
+      <w:r>
+        <w:t xml:space="preserve"> R we show that age, </w:t>
+      </w:r>
+      <w:proofErr w:type="spellStart"/>
+      <w:r>
+        <w:t>workclass</w:t>
+      </w:r>
+      <w:proofErr w:type="spellEnd"/>
+      <w:r>
+        <w:t xml:space="preserve">, </w:t>
+      </w:r>
+      <w:proofErr w:type="spellStart"/>
+      <w:r>
+        <w:t>flnwgt</w:t>
+      </w:r>
+      <w:proofErr w:type="spellEnd"/>
+      <w:r>
+        <w:t xml:space="preserve">, education, </w:t>
+      </w:r>
+      <w:proofErr w:type="spellStart"/>
+      <w:r>
+        <w:t>marital.status</w:t>
+      </w:r>
+      <w:proofErr w:type="spellEnd"/>
+      <w:r>
+        <w:t xml:space="preserve">, occupation, relationship, race, </w:t>
+      </w:r>
+      <w:proofErr w:type="spellStart"/>
+      <w:r>
+        <w:t>hours.per.week</w:t>
+      </w:r>
+      <w:proofErr w:type="spellEnd"/>
+      <w:r>
+        <w:t xml:space="preserve">, </w:t>
+      </w:r>
+      <w:proofErr w:type="spellStart"/>
+      <w:r>
+        <w:t>native.country</w:t>
+      </w:r>
+      <w:proofErr w:type="spellEnd"/>
+      <w:r>
+        <w:t xml:space="preserve">, </w:t>
+      </w:r>
+      <w:proofErr w:type="spellStart"/>
+      <w:r>
+        <w:t>capgain</w:t>
+      </w:r>
+      <w:proofErr w:type="spellEnd"/>
+      <w:r>
+        <w:t xml:space="preserve"> and </w:t>
+      </w:r>
+      <w:proofErr w:type="spellStart"/>
+      <w:r>
+        <w:t>caploss</w:t>
+      </w:r>
+      <w:proofErr w:type="spellEnd"/>
+      <w:r>
+        <w:t xml:space="preserve"> are all included in the model. Notice that both LASSO and Stepwise returned the same results in terms of which independent variables to use.</w:t>
+      </w:r>
+    </w:p>
+    <w:p/>
     <w:p/>
     <w:sectPr>
       <w:pgSz w:w="12240" w:h="15840"/>

</xml_diff>